<commit_message>
Added logic for the MainActivity
- Went a little overboard with it in order to freshen up my memory on things such as ViewBinding, LiveData, MVVM architecture, EditText object methods, listeners.
</commit_message>
<xml_diff>
--- a/documentation/SDS_mobile_learning_diary.docx
+++ b/documentation/SDS_mobile_learning_diary.docx
@@ -585,6 +585,78 @@
           <w:lang w:val="en-US"/>
         </w:rPr>
         <w:t xml:space="preserve"> mobile development.</w:t>
+      </w:r>
+    </w:p>
+    <w:p>
+      <w:pPr>
+        <w:pStyle w:val="BodyText"/>
+        <w:jc w:val="left"/>
+        <w:rPr>
+          <w:lang w:val="en-US"/>
+        </w:rPr>
+      </w:pPr>
+    </w:p>
+    <w:p>
+      <w:pPr>
+        <w:pStyle w:val="BodyText"/>
+        <w:jc w:val="left"/>
+        <w:rPr>
+          <w:lang w:val="en-US"/>
+        </w:rPr>
+      </w:pPr>
+      <w:r>
+        <w:rPr>
+          <w:lang w:val="en-US"/>
+        </w:rPr>
+        <w:t>04.11.2020</w:t>
+      </w:r>
+    </w:p>
+    <w:p>
+      <w:pPr>
+        <w:pStyle w:val="BodyText"/>
+        <w:jc w:val="left"/>
+        <w:rPr>
+          <w:lang w:val="en-US"/>
+        </w:rPr>
+      </w:pPr>
+    </w:p>
+    <w:p>
+      <w:pPr>
+        <w:pStyle w:val="BodyText"/>
+        <w:jc w:val="left"/>
+        <w:rPr>
+          <w:lang w:val="en-US"/>
+        </w:rPr>
+      </w:pPr>
+      <w:r>
+        <w:rPr>
+          <w:lang w:val="en-US"/>
+        </w:rPr>
+        <w:t xml:space="preserve">While working on the Introduction module I learned that the EditText object method getText </w:t>
+      </w:r>
+      <w:r>
+        <w:rPr>
+          <w:lang w:val="en-US"/>
+        </w:rPr>
+        <w:t>will not</w:t>
+      </w:r>
+      <w:r>
+        <w:rPr>
+          <w:lang w:val="en-US"/>
+        </w:rPr>
+        <w:t xml:space="preserve"> return a null value in any case. Instead, it returns an empty string if the String inside of the </w:t>
+      </w:r>
+      <w:r>
+        <w:rPr>
+          <w:lang w:val="en-US"/>
+        </w:rPr>
+        <w:t xml:space="preserve">widget </w:t>
+      </w:r>
+      <w:r>
+        <w:rPr>
+          <w:lang w:val="en-US"/>
+        </w:rPr>
+        <w:t>is empty.</w:t>
       </w:r>
       <w:r>
         <w:rPr>
@@ -3055,6 +3127,24 @@
 </file>
 
 <file path=customXml/item1.xml><?xml version="1.0" encoding="utf-8"?>
+<p:properties xmlns:p="http://schemas.microsoft.com/office/2006/metadata/properties" xmlns:xsi="http://www.w3.org/2001/XMLSchema-instance" xmlns:pc="http://schemas.microsoft.com/office/infopath/2007/PartnerControls">
+  <documentManagement>
+    <PublishingExpirationDate xmlns="http://schemas.microsoft.com/sharepoint/v3" xsi:nil="true"/>
+    <PublishingStartDate xmlns="http://schemas.microsoft.com/sharepoint/v3" xsi:nil="true"/>
+  </documentManagement>
+</p:properties>
+</file>
+
+<file path=customXml/item2.xml><?xml version="1.0" encoding="utf-8"?>
+<?mso-contentType ?>
+<FormTemplates xmlns="http://schemas.microsoft.com/sharepoint/v3/contenttype/forms">
+  <Display>DocumentLibraryForm</Display>
+  <Edit>DocumentLibraryForm</Edit>
+  <New>DocumentLibraryForm</New>
+</FormTemplates>
+</file>
+
+<file path=customXml/item3.xml><?xml version="1.0" encoding="utf-8"?>
 <ct:contentTypeSchema xmlns:ct="http://schemas.microsoft.com/office/2006/metadata/contentType" xmlns:ma="http://schemas.microsoft.com/office/2006/metadata/properties/metaAttributes" ct:_="" ma:_="" ma:contentTypeName="Asiakirja" ma:contentTypeID="0x01010017418C401CCB2042A3A99A19F43F356D" ma:contentTypeVersion="1" ma:contentTypeDescription="Luo uusi asiakirja." ma:contentTypeScope="" ma:versionID="f4b075d3ca74a5dbaed73e767a156aa0">
   <xsd:schema xmlns:xsd="http://www.w3.org/2001/XMLSchema" xmlns:p="http://schemas.microsoft.com/office/2006/metadata/properties" xmlns:ns1="http://schemas.microsoft.com/sharepoint/v3" targetNamespace="http://schemas.microsoft.com/office/2006/metadata/properties" ma:root="true" ma:fieldsID="4340a008e99365d80b71206bae222996" ns1:_="">
     <xsd:import namespace="http://schemas.microsoft.com/sharepoint/v3"/>
@@ -3120,25 +3210,25 @@
 </ct:contentTypeSchema>
 </file>
 
-<file path=customXml/item2.xml><?xml version="1.0" encoding="utf-8"?>
-<?mso-contentType ?>
-<FormTemplates xmlns="http://schemas.microsoft.com/sharepoint/v3/contenttype/forms">
-  <Display>DocumentLibraryForm</Display>
-  <Edit>DocumentLibraryForm</Edit>
-  <New>DocumentLibraryForm</New>
-</FormTemplates>
+<file path=customXml/itemProps1.xml><?xml version="1.0" encoding="utf-8"?>
+<ds:datastoreItem xmlns:ds="http://schemas.openxmlformats.org/officeDocument/2006/customXml" ds:itemID="{FA8F0064-303C-446D-896E-46EEB9A79DC3}">
+  <ds:schemaRefs>
+    <ds:schemaRef ds:uri="http://schemas.microsoft.com/office/2006/metadata/properties"/>
+    <ds:schemaRef ds:uri="http://schemas.microsoft.com/office/infopath/2007/PartnerControls"/>
+    <ds:schemaRef ds:uri="http://schemas.microsoft.com/sharepoint/v3"/>
+  </ds:schemaRefs>
+</ds:datastoreItem>
 </file>
 
-<file path=customXml/item3.xml><?xml version="1.0" encoding="utf-8"?>
-<p:properties xmlns:p="http://schemas.microsoft.com/office/2006/metadata/properties" xmlns:xsi="http://www.w3.org/2001/XMLSchema-instance" xmlns:pc="http://schemas.microsoft.com/office/infopath/2007/PartnerControls">
-  <documentManagement>
-    <PublishingExpirationDate xmlns="http://schemas.microsoft.com/sharepoint/v3" xsi:nil="true"/>
-    <PublishingStartDate xmlns="http://schemas.microsoft.com/sharepoint/v3" xsi:nil="true"/>
-  </documentManagement>
-</p:properties>
+<file path=customXml/itemProps2.xml><?xml version="1.0" encoding="utf-8"?>
+<ds:datastoreItem xmlns:ds="http://schemas.openxmlformats.org/officeDocument/2006/customXml" ds:itemID="{13FBD2FA-5696-460D-A278-9A302A0F72AE}">
+  <ds:schemaRefs>
+    <ds:schemaRef ds:uri="http://schemas.microsoft.com/sharepoint/v3/contenttype/forms"/>
+  </ds:schemaRefs>
+</ds:datastoreItem>
 </file>
 
-<file path=customXml/itemProps1.xml><?xml version="1.0" encoding="utf-8"?>
+<file path=customXml/itemProps3.xml><?xml version="1.0" encoding="utf-8"?>
 <ds:datastoreItem xmlns:ds="http://schemas.openxmlformats.org/officeDocument/2006/customXml" ds:itemID="{B9A87442-5A7B-46FD-BD28-170CE9B7256F}">
   <ds:schemaRefs>
     <ds:schemaRef ds:uri="http://schemas.microsoft.com/office/2006/metadata/contentType"/>
@@ -3153,22 +3243,4 @@
     <ds:schemaRef ds:uri="http://schemas.microsoft.com/office/internal/2005/internalDocumentation"/>
   </ds:schemaRefs>
 </ds:datastoreItem>
-</file>
-
-<file path=customXml/itemProps2.xml><?xml version="1.0" encoding="utf-8"?>
-<ds:datastoreItem xmlns:ds="http://schemas.openxmlformats.org/officeDocument/2006/customXml" ds:itemID="{13FBD2FA-5696-460D-A278-9A302A0F72AE}">
-  <ds:schemaRefs>
-    <ds:schemaRef ds:uri="http://schemas.microsoft.com/sharepoint/v3/contenttype/forms"/>
-  </ds:schemaRefs>
-</ds:datastoreItem>
-</file>
-
-<file path=customXml/itemProps3.xml><?xml version="1.0" encoding="utf-8"?>
-<ds:datastoreItem xmlns:ds="http://schemas.openxmlformats.org/officeDocument/2006/customXml" ds:itemID="{FA8F0064-303C-446D-896E-46EEB9A79DC3}">
-  <ds:schemaRefs>
-    <ds:schemaRef ds:uri="http://schemas.microsoft.com/office/2006/metadata/properties"/>
-    <ds:schemaRef ds:uri="http://schemas.microsoft.com/office/infopath/2007/PartnerControls"/>
-    <ds:schemaRef ds:uri="http://schemas.microsoft.com/sharepoint/v3"/>
-  </ds:schemaRefs>
-</ds:datastoreItem>
 </file>
</xml_diff>

<commit_message>
Added CoreElements project, created basic GUI
- Custom button design and animations
- Custom actionbar
- Support for light and dark themes
</commit_message>
<xml_diff>
--- a/documentation/SDS_mobile_learning_diary.docx
+++ b/documentation/SDS_mobile_learning_diary.docx
@@ -598,6 +598,19 @@
     </w:p>
     <w:p>
       <w:pPr>
+        <w:rPr>
+          <w:lang w:val="en-US"/>
+        </w:rPr>
+      </w:pPr>
+      <w:r>
+        <w:rPr>
+          <w:lang w:val="en-US"/>
+        </w:rPr>
+        <w:br w:type="page"/>
+      </w:r>
+    </w:p>
+    <w:p>
+      <w:pPr>
         <w:pStyle w:val="BodyText"/>
         <w:jc w:val="left"/>
         <w:rPr>
@@ -608,6 +621,7 @@
         <w:rPr>
           <w:lang w:val="en-US"/>
         </w:rPr>
+        <w:lastRenderedPageBreak/>
         <w:t>04.11.2020</w:t>
       </w:r>
     </w:p>
@@ -662,8 +676,287 @@
         <w:rPr>
           <w:lang w:val="en-US"/>
         </w:rPr>
+        <w:t xml:space="preserve"> Another concept I learned during the Introduction module was theming and styling while following the Material design guidelines (documented in </w:t>
+      </w:r>
+      <w:hyperlink r:id="rId10" w:history="1">
+        <w:r>
+          <w:rPr>
+            <w:rStyle w:val="Hyperlink"/>
+            <w:lang w:val="en-US"/>
+          </w:rPr>
+          <w:t>https://material.io/</w:t>
+        </w:r>
+      </w:hyperlink>
+      <w:r>
+        <w:rPr>
+          <w:lang w:val="en-US"/>
+        </w:rPr>
+        <w:t>).</w:t>
+      </w:r>
+      <w:r>
+        <w:rPr>
+          <w:lang w:val="en-US"/>
+        </w:rPr>
+        <w:t xml:space="preserve"> </w:t>
+      </w:r>
+      <w:r>
+        <w:rPr>
+          <w:lang w:val="en-US"/>
+        </w:rPr>
+        <w:t xml:space="preserve">Themes and styles in native Android development </w:t>
+      </w:r>
+      <w:r>
+        <w:rPr>
+          <w:lang w:val="en-US"/>
+        </w:rPr>
+        <w:t>are</w:t>
+      </w:r>
+      <w:r>
+        <w:rPr>
+          <w:lang w:val="en-US"/>
+        </w:rPr>
+        <w:t xml:space="preserve"> </w:t>
+      </w:r>
+      <w:r>
+        <w:rPr>
+          <w:lang w:val="en-US"/>
+        </w:rPr>
+        <w:t>complex</w:t>
+      </w:r>
+      <w:r>
+        <w:rPr>
+          <w:lang w:val="en-US"/>
+        </w:rPr>
+        <w:t xml:space="preserve"> concept</w:t>
+      </w:r>
+      <w:r>
+        <w:rPr>
+          <w:lang w:val="en-US"/>
+        </w:rPr>
+        <w:t>s</w:t>
+      </w:r>
+      <w:r>
+        <w:rPr>
+          <w:lang w:val="en-US"/>
+        </w:rPr>
+        <w:t xml:space="preserve"> due to the levels of indirection</w:t>
+      </w:r>
+      <w:r>
+        <w:rPr>
+          <w:lang w:val="en-US"/>
+        </w:rPr>
+        <w:t xml:space="preserve"> (compared to e.g. CSS)</w:t>
+      </w:r>
+      <w:r>
+        <w:rPr>
+          <w:lang w:val="en-US"/>
+        </w:rPr>
+        <w:t>.</w:t>
+      </w:r>
+      <w:r>
+        <w:rPr>
+          <w:lang w:val="en-US"/>
+        </w:rPr>
+        <w:t xml:space="preserve"> I added support for a light (default) theme and a dark theme using Android developers documentation (available: </w:t>
+      </w:r>
+      <w:hyperlink r:id="rId11" w:history="1">
+        <w:r>
+          <w:rPr>
+            <w:rStyle w:val="Hyperlink"/>
+            <w:lang w:val="en-US"/>
+          </w:rPr>
+          <w:t>https://developer.android.com/guide/topics/ui/look-and-feel/themes</w:t>
+        </w:r>
+      </w:hyperlink>
+      <w:r>
+        <w:rPr>
+          <w:lang w:val="en-US"/>
+        </w:rPr>
+        <w:t>, referred 04.11.2020).</w:t>
+      </w:r>
+      <w:r>
+        <w:rPr>
+          <w:lang w:val="en-US"/>
+        </w:rPr>
         <w:br/>
       </w:r>
+    </w:p>
+    <w:p>
+      <w:pPr>
+        <w:pStyle w:val="BodyText"/>
+        <w:jc w:val="left"/>
+        <w:rPr>
+          <w:lang w:val="en-US"/>
+        </w:rPr>
+      </w:pPr>
+      <w:r>
+        <w:rPr>
+          <w:lang w:val="en-US"/>
+        </w:rPr>
+        <w:t xml:space="preserve">While watching the </w:t>
+      </w:r>
+      <w:r>
+        <w:rPr>
+          <w:lang w:val="en-US"/>
+        </w:rPr>
+        <w:t>Core Elements -module’s video, I learned</w:t>
+      </w:r>
+      <w:r>
+        <w:rPr>
+          <w:lang w:val="en-US"/>
+        </w:rPr>
+        <w:t xml:space="preserve"> that IntentServices handle Intents (I have created my previous applications mainly as a single Activity using fragments which is the best practice nowadays).</w:t>
+      </w:r>
+      <w:r>
+        <w:rPr>
+          <w:lang w:val="en-US"/>
+        </w:rPr>
+        <w:t xml:space="preserve"> </w:t>
+      </w:r>
+      <w:r>
+        <w:rPr>
+          <w:lang w:val="en-US"/>
+        </w:rPr>
+        <w:t>Because nowadays best practice on sharing data between different lifecycle -components is to use shared view models</w:t>
+      </w:r>
+      <w:r>
+        <w:rPr>
+          <w:lang w:val="en-US"/>
+        </w:rPr>
+        <w:t xml:space="preserve"> (see </w:t>
+      </w:r>
+      <w:hyperlink r:id="rId12" w:history="1">
+        <w:r>
+          <w:rPr>
+            <w:rStyle w:val="Hyperlink"/>
+            <w:lang w:val="en-US"/>
+          </w:rPr>
+          <w:t>https://developer.android.com/topic/libraries/architecture/viewmodel</w:t>
+        </w:r>
+      </w:hyperlink>
+      <w:r>
+        <w:rPr>
+          <w:lang w:val="en-US"/>
+        </w:rPr>
+        <w:t>)</w:t>
+      </w:r>
+      <w:r>
+        <w:rPr>
+          <w:lang w:val="en-US"/>
+        </w:rPr>
+        <w:t xml:space="preserve">, I will be using </w:t>
+      </w:r>
+      <w:r>
+        <w:rPr>
+          <w:lang w:val="en-US"/>
+        </w:rPr>
+        <w:t xml:space="preserve">a </w:t>
+      </w:r>
+      <w:r>
+        <w:rPr>
+          <w:lang w:val="en-US"/>
+        </w:rPr>
+        <w:t xml:space="preserve">shared </w:t>
+      </w:r>
+      <w:r>
+        <w:rPr>
+          <w:lang w:val="en-US"/>
+        </w:rPr>
+        <w:t>view model to pass data from the MainActivity to the SecondActivity.</w:t>
+      </w:r>
+    </w:p>
+    <w:p>
+      <w:pPr>
+        <w:pStyle w:val="BodyText"/>
+        <w:jc w:val="left"/>
+        <w:rPr>
+          <w:lang w:val="en-US"/>
+        </w:rPr>
+      </w:pPr>
+    </w:p>
+    <w:p>
+      <w:pPr>
+        <w:pStyle w:val="BodyText"/>
+        <w:jc w:val="left"/>
+        <w:rPr>
+          <w:lang w:val="en-US"/>
+        </w:rPr>
+      </w:pPr>
+      <w:r>
+        <w:rPr>
+          <w:lang w:val="en-US"/>
+        </w:rPr>
+        <w:t xml:space="preserve">After playing around couple of hours with animations, selectors, animated-selectors, shapes, lists etc. trying to create an animation for a custom button by using only XML, I stumbled upon a nice thread in Stackoverflow </w:t>
+      </w:r>
+      <w:hyperlink r:id="rId13" w:history="1">
+        <w:r>
+          <w:rPr>
+            <w:rStyle w:val="Hyperlink"/>
+            <w:lang w:val="en-US"/>
+          </w:rPr>
+          <w:t>https://stackoverflow.com/questions/35400318/custom-button-animation-in-android</w:t>
+        </w:r>
+      </w:hyperlink>
+      <w:r>
+        <w:rPr>
+          <w:lang w:val="en-US"/>
+        </w:rPr>
+        <w:t xml:space="preserve">. </w:t>
+      </w:r>
+      <w:r>
+        <w:rPr>
+          <w:lang w:val="en-US"/>
+        </w:rPr>
+        <w:t>It was extremely hard to find from the Android developer’s documentation how to properly animate a View (specifically a button) using only XML.</w:t>
+      </w:r>
+      <w:r>
+        <w:rPr>
+          <w:lang w:val="en-US"/>
+        </w:rPr>
+        <w:t xml:space="preserve"> I have used sort of a bubble gum approach when animating buttons in the past (using mixed XML and Java code).</w:t>
+      </w:r>
+      <w:r>
+        <w:rPr>
+          <w:lang w:val="en-US"/>
+        </w:rPr>
+        <w:t xml:space="preserve"> This is the first solution which allowed </w:t>
+      </w:r>
+      <w:r>
+        <w:rPr>
+          <w:lang w:val="en-US"/>
+        </w:rPr>
+        <w:t xml:space="preserve">to </w:t>
+      </w:r>
+      <w:r>
+        <w:rPr>
+          <w:lang w:val="en-US"/>
+        </w:rPr>
+        <w:t xml:space="preserve">fairly simply attach a </w:t>
+      </w:r>
+      <w:r>
+        <w:rPr>
+          <w:lang w:val="en-US"/>
+        </w:rPr>
+        <w:t>S</w:t>
+      </w:r>
+      <w:r>
+        <w:rPr>
+          <w:lang w:val="en-US"/>
+        </w:rPr>
+        <w:t xml:space="preserve">tateListAnimator to </w:t>
+      </w:r>
+      <w:r>
+        <w:rPr>
+          <w:lang w:val="en-US"/>
+        </w:rPr>
+        <w:t>a</w:t>
+      </w:r>
+      <w:r>
+        <w:rPr>
+          <w:lang w:val="en-US"/>
+        </w:rPr>
+        <w:t xml:space="preserve"> button.</w:t>
+      </w:r>
       <w:r>
         <w:rPr>
           <w:lang w:val="en-US"/>
@@ -680,8 +973,8 @@
       </w:pPr>
     </w:p>
     <w:sectPr>
-      <w:headerReference w:type="default" r:id="rId10"/>
-      <w:footerReference w:type="default" r:id="rId11"/>
+      <w:headerReference w:type="default" r:id="rId14"/>
+      <w:footerReference w:type="default" r:id="rId15"/>
       <w:pgSz w:w="11906" w:h="16838"/>
       <w:pgMar w:top="1701" w:right="1134" w:bottom="1701" w:left="1985" w:header="720" w:footer="720" w:gutter="0"/>
       <w:cols w:space="720"/>
@@ -2828,6 +3121,18 @@
       <w:lang w:eastAsia="en-US"/>
     </w:rPr>
   </w:style>
+  <w:style w:type="character" w:styleId="UnresolvedMention">
+    <w:name w:val="Unresolved Mention"/>
+    <w:basedOn w:val="DefaultParagraphFont"/>
+    <w:uiPriority w:val="99"/>
+    <w:semiHidden/>
+    <w:unhideWhenUsed/>
+    <w:rsid w:val="002E239B"/>
+    <w:rPr>
+      <w:color w:val="605E5C"/>
+      <w:shd w:val="clear" w:color="auto" w:fill="E1DFDD"/>
+    </w:rPr>
+  </w:style>
 </w:styles>
 </file>
 
@@ -3127,24 +3432,6 @@
 </file>
 
 <file path=customXml/item1.xml><?xml version="1.0" encoding="utf-8"?>
-<p:properties xmlns:p="http://schemas.microsoft.com/office/2006/metadata/properties" xmlns:xsi="http://www.w3.org/2001/XMLSchema-instance" xmlns:pc="http://schemas.microsoft.com/office/infopath/2007/PartnerControls">
-  <documentManagement>
-    <PublishingExpirationDate xmlns="http://schemas.microsoft.com/sharepoint/v3" xsi:nil="true"/>
-    <PublishingStartDate xmlns="http://schemas.microsoft.com/sharepoint/v3" xsi:nil="true"/>
-  </documentManagement>
-</p:properties>
-</file>
-
-<file path=customXml/item2.xml><?xml version="1.0" encoding="utf-8"?>
-<?mso-contentType ?>
-<FormTemplates xmlns="http://schemas.microsoft.com/sharepoint/v3/contenttype/forms">
-  <Display>DocumentLibraryForm</Display>
-  <Edit>DocumentLibraryForm</Edit>
-  <New>DocumentLibraryForm</New>
-</FormTemplates>
-</file>
-
-<file path=customXml/item3.xml><?xml version="1.0" encoding="utf-8"?>
 <ct:contentTypeSchema xmlns:ct="http://schemas.microsoft.com/office/2006/metadata/contentType" xmlns:ma="http://schemas.microsoft.com/office/2006/metadata/properties/metaAttributes" ct:_="" ma:_="" ma:contentTypeName="Asiakirja" ma:contentTypeID="0x01010017418C401CCB2042A3A99A19F43F356D" ma:contentTypeVersion="1" ma:contentTypeDescription="Luo uusi asiakirja." ma:contentTypeScope="" ma:versionID="f4b075d3ca74a5dbaed73e767a156aa0">
   <xsd:schema xmlns:xsd="http://www.w3.org/2001/XMLSchema" xmlns:p="http://schemas.microsoft.com/office/2006/metadata/properties" xmlns:ns1="http://schemas.microsoft.com/sharepoint/v3" targetNamespace="http://schemas.microsoft.com/office/2006/metadata/properties" ma:root="true" ma:fieldsID="4340a008e99365d80b71206bae222996" ns1:_="">
     <xsd:import namespace="http://schemas.microsoft.com/sharepoint/v3"/>
@@ -3210,25 +3497,25 @@
 </ct:contentTypeSchema>
 </file>
 
-<file path=customXml/itemProps1.xml><?xml version="1.0" encoding="utf-8"?>
-<ds:datastoreItem xmlns:ds="http://schemas.openxmlformats.org/officeDocument/2006/customXml" ds:itemID="{FA8F0064-303C-446D-896E-46EEB9A79DC3}">
-  <ds:schemaRefs>
-    <ds:schemaRef ds:uri="http://schemas.microsoft.com/office/2006/metadata/properties"/>
-    <ds:schemaRef ds:uri="http://schemas.microsoft.com/office/infopath/2007/PartnerControls"/>
-    <ds:schemaRef ds:uri="http://schemas.microsoft.com/sharepoint/v3"/>
-  </ds:schemaRefs>
-</ds:datastoreItem>
+<file path=customXml/item2.xml><?xml version="1.0" encoding="utf-8"?>
+<?mso-contentType ?>
+<FormTemplates xmlns="http://schemas.microsoft.com/sharepoint/v3/contenttype/forms">
+  <Display>DocumentLibraryForm</Display>
+  <Edit>DocumentLibraryForm</Edit>
+  <New>DocumentLibraryForm</New>
+</FormTemplates>
 </file>
 
-<file path=customXml/itemProps2.xml><?xml version="1.0" encoding="utf-8"?>
-<ds:datastoreItem xmlns:ds="http://schemas.openxmlformats.org/officeDocument/2006/customXml" ds:itemID="{13FBD2FA-5696-460D-A278-9A302A0F72AE}">
-  <ds:schemaRefs>
-    <ds:schemaRef ds:uri="http://schemas.microsoft.com/sharepoint/v3/contenttype/forms"/>
-  </ds:schemaRefs>
-</ds:datastoreItem>
+<file path=customXml/item3.xml><?xml version="1.0" encoding="utf-8"?>
+<p:properties xmlns:p="http://schemas.microsoft.com/office/2006/metadata/properties" xmlns:xsi="http://www.w3.org/2001/XMLSchema-instance" xmlns:pc="http://schemas.microsoft.com/office/infopath/2007/PartnerControls">
+  <documentManagement>
+    <PublishingExpirationDate xmlns="http://schemas.microsoft.com/sharepoint/v3" xsi:nil="true"/>
+    <PublishingStartDate xmlns="http://schemas.microsoft.com/sharepoint/v3" xsi:nil="true"/>
+  </documentManagement>
+</p:properties>
 </file>
 
-<file path=customXml/itemProps3.xml><?xml version="1.0" encoding="utf-8"?>
+<file path=customXml/itemProps1.xml><?xml version="1.0" encoding="utf-8"?>
 <ds:datastoreItem xmlns:ds="http://schemas.openxmlformats.org/officeDocument/2006/customXml" ds:itemID="{B9A87442-5A7B-46FD-BD28-170CE9B7256F}">
   <ds:schemaRefs>
     <ds:schemaRef ds:uri="http://schemas.microsoft.com/office/2006/metadata/contentType"/>
@@ -3243,4 +3530,22 @@
     <ds:schemaRef ds:uri="http://schemas.microsoft.com/office/internal/2005/internalDocumentation"/>
   </ds:schemaRefs>
 </ds:datastoreItem>
+</file>
+
+<file path=customXml/itemProps2.xml><?xml version="1.0" encoding="utf-8"?>
+<ds:datastoreItem xmlns:ds="http://schemas.openxmlformats.org/officeDocument/2006/customXml" ds:itemID="{13FBD2FA-5696-460D-A278-9A302A0F72AE}">
+  <ds:schemaRefs>
+    <ds:schemaRef ds:uri="http://schemas.microsoft.com/sharepoint/v3/contenttype/forms"/>
+  </ds:schemaRefs>
+</ds:datastoreItem>
+</file>
+
+<file path=customXml/itemProps3.xml><?xml version="1.0" encoding="utf-8"?>
+<ds:datastoreItem xmlns:ds="http://schemas.openxmlformats.org/officeDocument/2006/customXml" ds:itemID="{FA8F0064-303C-446D-896E-46EEB9A79DC3}">
+  <ds:schemaRefs>
+    <ds:schemaRef ds:uri="http://schemas.microsoft.com/office/2006/metadata/properties"/>
+    <ds:schemaRef ds:uri="http://schemas.microsoft.com/office/infopath/2007/PartnerControls"/>
+    <ds:schemaRef ds:uri="http://schemas.microsoft.com/sharepoint/v3"/>
+  </ds:schemaRefs>
+</ds:datastoreItem>
 </file>
</xml_diff>

<commit_message>
enabled ViewBinding, added functionality
</commit_message>
<xml_diff>
--- a/documentation/SDS_mobile_learning_diary.docx
+++ b/documentation/SDS_mobile_learning_diary.docx
@@ -807,63 +807,6 @@
         </w:rPr>
         <w:t xml:space="preserve"> that IntentServices handle Intents (I have created my previous applications mainly as a single Activity using fragments which is the best practice nowadays).</w:t>
       </w:r>
-      <w:r>
-        <w:rPr>
-          <w:lang w:val="en-US"/>
-        </w:rPr>
-        <w:t xml:space="preserve"> </w:t>
-      </w:r>
-      <w:r>
-        <w:rPr>
-          <w:lang w:val="en-US"/>
-        </w:rPr>
-        <w:t>Because nowadays best practice on sharing data between different lifecycle -components is to use shared view models</w:t>
-      </w:r>
-      <w:r>
-        <w:rPr>
-          <w:lang w:val="en-US"/>
-        </w:rPr>
-        <w:t xml:space="preserve"> (see </w:t>
-      </w:r>
-      <w:hyperlink r:id="rId12" w:history="1">
-        <w:r>
-          <w:rPr>
-            <w:rStyle w:val="Hyperlink"/>
-            <w:lang w:val="en-US"/>
-          </w:rPr>
-          <w:t>https://developer.android.com/topic/libraries/architecture/viewmodel</w:t>
-        </w:r>
-      </w:hyperlink>
-      <w:r>
-        <w:rPr>
-          <w:lang w:val="en-US"/>
-        </w:rPr>
-        <w:t>)</w:t>
-      </w:r>
-      <w:r>
-        <w:rPr>
-          <w:lang w:val="en-US"/>
-        </w:rPr>
-        <w:t xml:space="preserve">, I will be using </w:t>
-      </w:r>
-      <w:r>
-        <w:rPr>
-          <w:lang w:val="en-US"/>
-        </w:rPr>
-        <w:t xml:space="preserve">a </w:t>
-      </w:r>
-      <w:r>
-        <w:rPr>
-          <w:lang w:val="en-US"/>
-        </w:rPr>
-        <w:t xml:space="preserve">shared </w:t>
-      </w:r>
-      <w:r>
-        <w:rPr>
-          <w:lang w:val="en-US"/>
-        </w:rPr>
-        <w:t>view model to pass data from the MainActivity to the SecondActivity.</w:t>
-      </w:r>
     </w:p>
     <w:p>
       <w:pPr>
@@ -886,9 +829,23 @@
         <w:rPr>
           <w:lang w:val="en-US"/>
         </w:rPr>
-        <w:t xml:space="preserve">After playing around couple of hours with animations, selectors, animated-selectors, shapes, lists etc. trying to create an animation for a custom button by using only XML, I stumbled upon a nice thread in Stackoverflow </w:t>
-      </w:r>
-      <w:hyperlink r:id="rId13" w:history="1">
+        <w:t xml:space="preserve">After playing around couple of hours with animations, selectors, animated-selectors, shapes, lists etc. trying to create an animation for a custom button by using only XML, I stumbled upon a nice thread in </w:t>
+      </w:r>
+      <w:proofErr w:type="spellStart"/>
+      <w:r>
+        <w:rPr>
+          <w:lang w:val="en-US"/>
+        </w:rPr>
+        <w:t>Stackoverflow</w:t>
+      </w:r>
+      <w:proofErr w:type="spellEnd"/>
+      <w:r>
+        <w:rPr>
+          <w:lang w:val="en-US"/>
+        </w:rPr>
+        <w:t xml:space="preserve"> </w:t>
+      </w:r>
+      <w:hyperlink r:id="rId12" w:history="1">
         <w:r>
           <w:rPr>
             <w:rStyle w:val="Hyperlink"/>
@@ -927,12 +884,21 @@
         </w:rPr>
         <w:t xml:space="preserve">to </w:t>
       </w:r>
-      <w:r>
-        <w:rPr>
-          <w:lang w:val="en-US"/>
-        </w:rPr>
-        <w:t xml:space="preserve">fairly simply attach a </w:t>
-      </w:r>
+      <w:proofErr w:type="gramStart"/>
+      <w:r>
+        <w:rPr>
+          <w:lang w:val="en-US"/>
+        </w:rPr>
+        <w:t>fairly simply</w:t>
+      </w:r>
+      <w:proofErr w:type="gramEnd"/>
+      <w:r>
+        <w:rPr>
+          <w:lang w:val="en-US"/>
+        </w:rPr>
+        <w:t xml:space="preserve"> attach a </w:t>
+      </w:r>
+      <w:proofErr w:type="spellStart"/>
       <w:r>
         <w:rPr>
           <w:lang w:val="en-US"/>
@@ -943,7 +909,14 @@
         <w:rPr>
           <w:lang w:val="en-US"/>
         </w:rPr>
-        <w:t xml:space="preserve">tateListAnimator to </w:t>
+        <w:t>tateListAnimator</w:t>
+      </w:r>
+      <w:proofErr w:type="spellEnd"/>
+      <w:r>
+        <w:rPr>
+          <w:lang w:val="en-US"/>
+        </w:rPr>
+        <w:t xml:space="preserve"> to </w:t>
       </w:r>
       <w:r>
         <w:rPr>
@@ -957,6 +930,24 @@
         </w:rPr>
         <w:t xml:space="preserve"> button.</w:t>
       </w:r>
+    </w:p>
+    <w:p>
+      <w:pPr>
+        <w:pStyle w:val="BodyText"/>
+        <w:jc w:val="left"/>
+        <w:rPr>
+          <w:lang w:val="en-US"/>
+        </w:rPr>
+      </w:pPr>
+    </w:p>
+    <w:p>
+      <w:pPr>
+        <w:pStyle w:val="BodyText"/>
+        <w:jc w:val="left"/>
+        <w:rPr>
+          <w:lang w:val="en-US"/>
+        </w:rPr>
+      </w:pPr>
       <w:r>
         <w:rPr>
           <w:lang w:val="en-US"/>
@@ -973,8 +964,8 @@
       </w:pPr>
     </w:p>
     <w:sectPr>
-      <w:headerReference w:type="default" r:id="rId14"/>
-      <w:footerReference w:type="default" r:id="rId15"/>
+      <w:headerReference w:type="default" r:id="rId13"/>
+      <w:footerReference w:type="default" r:id="rId14"/>
       <w:pgSz w:w="11906" w:h="16838"/>
       <w:pgMar w:top="1701" w:right="1134" w:bottom="1701" w:left="1985" w:header="720" w:footer="720" w:gutter="0"/>
       <w:cols w:space="720"/>

</xml_diff>

<commit_message>
Third module initial commit, base project structure, styles and themes.
</commit_message>
<xml_diff>
--- a/documentation/SDS_mobile_learning_diary.docx
+++ b/documentation/SDS_mobile_learning_diary.docx
@@ -829,21 +829,7 @@
         <w:rPr>
           <w:lang w:val="en-US"/>
         </w:rPr>
-        <w:t xml:space="preserve">After playing around couple of hours with animations, selectors, animated-selectors, shapes, lists etc. trying to create an animation for a custom button by using only XML, I stumbled upon a nice thread in </w:t>
-      </w:r>
-      <w:proofErr w:type="spellStart"/>
-      <w:r>
-        <w:rPr>
-          <w:lang w:val="en-US"/>
-        </w:rPr>
-        <w:t>Stackoverflow</w:t>
-      </w:r>
-      <w:proofErr w:type="spellEnd"/>
-      <w:r>
-        <w:rPr>
-          <w:lang w:val="en-US"/>
-        </w:rPr>
-        <w:t xml:space="preserve"> </w:t>
+        <w:t xml:space="preserve">After playing around couple of hours with animations, selectors, animated-selectors, shapes, lists etc. trying to create an animation for a custom button by using only XML, I stumbled upon a nice thread in Stackoverflow </w:t>
       </w:r>
       <w:hyperlink r:id="rId12" w:history="1">
         <w:r>
@@ -884,21 +870,12 @@
         </w:rPr>
         <w:t xml:space="preserve">to </w:t>
       </w:r>
-      <w:proofErr w:type="gramStart"/>
-      <w:r>
-        <w:rPr>
-          <w:lang w:val="en-US"/>
-        </w:rPr>
-        <w:t>fairly simply</w:t>
-      </w:r>
-      <w:proofErr w:type="gramEnd"/>
-      <w:r>
-        <w:rPr>
-          <w:lang w:val="en-US"/>
-        </w:rPr>
-        <w:t xml:space="preserve"> attach a </w:t>
-      </w:r>
-      <w:proofErr w:type="spellStart"/>
+      <w:r>
+        <w:rPr>
+          <w:lang w:val="en-US"/>
+        </w:rPr>
+        <w:t xml:space="preserve">fairly simply attach a </w:t>
+      </w:r>
       <w:r>
         <w:rPr>
           <w:lang w:val="en-US"/>
@@ -909,14 +886,7 @@
         <w:rPr>
           <w:lang w:val="en-US"/>
         </w:rPr>
-        <w:t>tateListAnimator</w:t>
-      </w:r>
-      <w:proofErr w:type="spellEnd"/>
-      <w:r>
-        <w:rPr>
-          <w:lang w:val="en-US"/>
-        </w:rPr>
-        <w:t xml:space="preserve"> to </w:t>
+        <w:t xml:space="preserve">tateListAnimator to </w:t>
       </w:r>
       <w:r>
         <w:rPr>
@@ -929,6 +899,219 @@
           <w:lang w:val="en-US"/>
         </w:rPr>
         <w:t xml:space="preserve"> button.</w:t>
+      </w:r>
+    </w:p>
+    <w:p>
+      <w:pPr>
+        <w:rPr>
+          <w:lang w:val="en-US"/>
+        </w:rPr>
+      </w:pPr>
+      <w:r>
+        <w:rPr>
+          <w:lang w:val="en-US"/>
+        </w:rPr>
+        <w:br w:type="page"/>
+      </w:r>
+    </w:p>
+    <w:p>
+      <w:pPr>
+        <w:pStyle w:val="BodyText"/>
+        <w:jc w:val="left"/>
+        <w:rPr>
+          <w:lang w:val="en-US"/>
+        </w:rPr>
+      </w:pPr>
+      <w:r>
+        <w:rPr>
+          <w:lang w:val="en-US"/>
+        </w:rPr>
+        <w:lastRenderedPageBreak/>
+        <w:t>05.11.2020</w:t>
+      </w:r>
+    </w:p>
+    <w:p>
+      <w:pPr>
+        <w:pStyle w:val="BodyText"/>
+        <w:jc w:val="left"/>
+        <w:rPr>
+          <w:lang w:val="en-US"/>
+        </w:rPr>
+      </w:pPr>
+    </w:p>
+    <w:p>
+      <w:pPr>
+        <w:pStyle w:val="BodyText"/>
+        <w:jc w:val="left"/>
+        <w:rPr>
+          <w:lang w:val="en-US"/>
+        </w:rPr>
+      </w:pPr>
+      <w:r>
+        <w:rPr>
+          <w:lang w:val="en-US"/>
+        </w:rPr>
+        <w:t xml:space="preserve">As I watched the third module video, I </w:t>
+      </w:r>
+      <w:r>
+        <w:rPr>
+          <w:lang w:val="en-US"/>
+        </w:rPr>
+        <w:t>did not</w:t>
+      </w:r>
+      <w:r>
+        <w:rPr>
+          <w:lang w:val="en-US"/>
+        </w:rPr>
+        <w:t xml:space="preserve"> really learn anything new</w:t>
+      </w:r>
+      <w:r>
+        <w:rPr>
+          <w:lang w:val="en-US"/>
+        </w:rPr>
+        <w:t>.</w:t>
+      </w:r>
+      <w:r>
+        <w:rPr>
+          <w:lang w:val="en-US"/>
+        </w:rPr>
+        <w:t xml:space="preserve"> I have previously used RecyclerView instead of ListView in my projects since it is the best practice for displaying large and/or dynamic (set size not yet known) datasets</w:t>
+      </w:r>
+      <w:r>
+        <w:rPr>
+          <w:lang w:val="en-US"/>
+        </w:rPr>
+        <w:t>.</w:t>
+      </w:r>
+      <w:r>
+        <w:rPr>
+          <w:lang w:val="en-US"/>
+        </w:rPr>
+        <w:t xml:space="preserve"> ListView is much easier to implement and has less overhead so it is acceptable to use it in this case since we only have a</w:t>
+      </w:r>
+      <w:r>
+        <w:rPr>
+          <w:lang w:val="en-US"/>
+        </w:rPr>
+        <w:t>n</w:t>
+      </w:r>
+      <w:r>
+        <w:rPr>
+          <w:lang w:val="en-US"/>
+        </w:rPr>
+        <w:t xml:space="preserve"> </w:t>
+      </w:r>
+      <w:r>
+        <w:rPr>
+          <w:lang w:val="en-US"/>
+        </w:rPr>
+        <w:t>(ahead-of-time)</w:t>
+      </w:r>
+      <w:r>
+        <w:rPr>
+          <w:lang w:val="en-US"/>
+        </w:rPr>
+        <w:t xml:space="preserve"> </w:t>
+      </w:r>
+      <w:r>
+        <w:rPr>
+          <w:lang w:val="en-US"/>
+        </w:rPr>
+        <w:t xml:space="preserve">known </w:t>
+      </w:r>
+      <w:r>
+        <w:rPr>
+          <w:lang w:val="en-US"/>
+        </w:rPr>
+        <w:t>small dataset to display.</w:t>
+      </w:r>
+    </w:p>
+    <w:p>
+      <w:pPr>
+        <w:pStyle w:val="BodyText"/>
+        <w:jc w:val="left"/>
+        <w:rPr>
+          <w:lang w:val="en-US"/>
+        </w:rPr>
+      </w:pPr>
+    </w:p>
+    <w:p>
+      <w:pPr>
+        <w:pStyle w:val="BodyText"/>
+        <w:jc w:val="left"/>
+        <w:rPr>
+          <w:lang w:val="en-US"/>
+        </w:rPr>
+      </w:pPr>
+      <w:r>
+        <w:rPr>
+          <w:lang w:val="en-US"/>
+        </w:rPr>
+        <w:t>As I created the base project for the third module (initial commit to module 3), I encountered an error I have not seen before</w:t>
+      </w:r>
+      <w:r>
+        <w:rPr>
+          <w:lang w:val="en-US"/>
+        </w:rPr>
+        <w:t>:</w:t>
+      </w:r>
+    </w:p>
+    <w:p>
+      <w:pPr>
+        <w:pStyle w:val="BodyText"/>
+        <w:numPr>
+          <w:ilvl w:val="0"/>
+          <w:numId w:val="9"/>
+        </w:numPr>
+        <w:jc w:val="left"/>
+        <w:rPr>
+          <w:lang w:val="en-US"/>
+        </w:rPr>
+      </w:pPr>
+      <w:r>
+        <w:rPr>
+          <w:lang w:val="en-US"/>
+        </w:rPr>
+        <w:t>“</w:t>
+      </w:r>
+      <w:r>
+        <w:rPr>
+          <w:lang w:val="en-US"/>
+        </w:rPr>
+        <w:t xml:space="preserve">AAPT: error: failed writing to </w:t>
+      </w:r>
+      <w:r>
+        <w:rPr>
+          <w:lang w:val="en-US"/>
+        </w:rPr>
+        <w:t>‘~</w:t>
+      </w:r>
+      <w:r>
+        <w:rPr>
+          <w:lang w:val="en-US"/>
+        </w:rPr>
+        <w:t>\GitHub\sds_mobile\modules\ListViewDemo\app\build\intermediates\runtime_symbol_list\debug\R.txt': The data is invalid. (13).</w:t>
+      </w:r>
+      <w:r>
+        <w:rPr>
+          <w:lang w:val="en-US"/>
+        </w:rPr>
+        <w:t>”</w:t>
+      </w:r>
+    </w:p>
+    <w:p>
+      <w:pPr>
+        <w:pStyle w:val="BodyText"/>
+        <w:jc w:val="left"/>
+        <w:rPr>
+          <w:lang w:val="en-US"/>
+        </w:rPr>
+      </w:pPr>
+      <w:r>
+        <w:rPr>
+          <w:lang w:val="en-US"/>
+        </w:rPr>
+        <w:t>I did not find any solid fix for the problem by Googling it so I tried to downgrade my Gradle -plugin version from 4.1.0 to 4.0.2 which solved the problem.</w:t>
       </w:r>
     </w:p>
     <w:p>
@@ -1513,6 +1696,119 @@
     </w:lvl>
   </w:abstractNum>
   <w:abstractNum w:abstractNumId="4" w15:restartNumberingAfterBreak="0">
+    <w:nsid w:val="63BE36D7"/>
+    <w:multiLevelType w:val="hybridMultilevel"/>
+    <w:tmpl w:val="443ADD0A"/>
+    <w:lvl w:ilvl="0" w:tplc="20000001">
+      <w:start w:val="1"/>
+      <w:numFmt w:val="bullet"/>
+      <w:lvlText w:val=""/>
+      <w:lvlJc w:val="left"/>
+      <w:pPr>
+        <w:ind w:left="720" w:hanging="360"/>
+      </w:pPr>
+      <w:rPr>
+        <w:rFonts w:ascii="Symbol" w:hAnsi="Symbol" w:hint="default"/>
+      </w:rPr>
+    </w:lvl>
+    <w:lvl w:ilvl="1" w:tplc="20000003" w:tentative="1">
+      <w:start w:val="1"/>
+      <w:numFmt w:val="bullet"/>
+      <w:lvlText w:val="o"/>
+      <w:lvlJc w:val="left"/>
+      <w:pPr>
+        <w:ind w:left="1440" w:hanging="360"/>
+      </w:pPr>
+      <w:rPr>
+        <w:rFonts w:ascii="Courier New" w:hAnsi="Courier New" w:cs="Courier New" w:hint="default"/>
+      </w:rPr>
+    </w:lvl>
+    <w:lvl w:ilvl="2" w:tplc="20000005" w:tentative="1">
+      <w:start w:val="1"/>
+      <w:numFmt w:val="bullet"/>
+      <w:lvlText w:val=""/>
+      <w:lvlJc w:val="left"/>
+      <w:pPr>
+        <w:ind w:left="2160" w:hanging="360"/>
+      </w:pPr>
+      <w:rPr>
+        <w:rFonts w:ascii="Wingdings" w:hAnsi="Wingdings" w:hint="default"/>
+      </w:rPr>
+    </w:lvl>
+    <w:lvl w:ilvl="3" w:tplc="20000001" w:tentative="1">
+      <w:start w:val="1"/>
+      <w:numFmt w:val="bullet"/>
+      <w:lvlText w:val=""/>
+      <w:lvlJc w:val="left"/>
+      <w:pPr>
+        <w:ind w:left="2880" w:hanging="360"/>
+      </w:pPr>
+      <w:rPr>
+        <w:rFonts w:ascii="Symbol" w:hAnsi="Symbol" w:hint="default"/>
+      </w:rPr>
+    </w:lvl>
+    <w:lvl w:ilvl="4" w:tplc="20000003" w:tentative="1">
+      <w:start w:val="1"/>
+      <w:numFmt w:val="bullet"/>
+      <w:lvlText w:val="o"/>
+      <w:lvlJc w:val="left"/>
+      <w:pPr>
+        <w:ind w:left="3600" w:hanging="360"/>
+      </w:pPr>
+      <w:rPr>
+        <w:rFonts w:ascii="Courier New" w:hAnsi="Courier New" w:cs="Courier New" w:hint="default"/>
+      </w:rPr>
+    </w:lvl>
+    <w:lvl w:ilvl="5" w:tplc="20000005" w:tentative="1">
+      <w:start w:val="1"/>
+      <w:numFmt w:val="bullet"/>
+      <w:lvlText w:val=""/>
+      <w:lvlJc w:val="left"/>
+      <w:pPr>
+        <w:ind w:left="4320" w:hanging="360"/>
+      </w:pPr>
+      <w:rPr>
+        <w:rFonts w:ascii="Wingdings" w:hAnsi="Wingdings" w:hint="default"/>
+      </w:rPr>
+    </w:lvl>
+    <w:lvl w:ilvl="6" w:tplc="20000001" w:tentative="1">
+      <w:start w:val="1"/>
+      <w:numFmt w:val="bullet"/>
+      <w:lvlText w:val=""/>
+      <w:lvlJc w:val="left"/>
+      <w:pPr>
+        <w:ind w:left="5040" w:hanging="360"/>
+      </w:pPr>
+      <w:rPr>
+        <w:rFonts w:ascii="Symbol" w:hAnsi="Symbol" w:hint="default"/>
+      </w:rPr>
+    </w:lvl>
+    <w:lvl w:ilvl="7" w:tplc="20000003" w:tentative="1">
+      <w:start w:val="1"/>
+      <w:numFmt w:val="bullet"/>
+      <w:lvlText w:val="o"/>
+      <w:lvlJc w:val="left"/>
+      <w:pPr>
+        <w:ind w:left="5760" w:hanging="360"/>
+      </w:pPr>
+      <w:rPr>
+        <w:rFonts w:ascii="Courier New" w:hAnsi="Courier New" w:cs="Courier New" w:hint="default"/>
+      </w:rPr>
+    </w:lvl>
+    <w:lvl w:ilvl="8" w:tplc="20000005" w:tentative="1">
+      <w:start w:val="1"/>
+      <w:numFmt w:val="bullet"/>
+      <w:lvlText w:val=""/>
+      <w:lvlJc w:val="left"/>
+      <w:pPr>
+        <w:ind w:left="6480" w:hanging="360"/>
+      </w:pPr>
+      <w:rPr>
+        <w:rFonts w:ascii="Wingdings" w:hAnsi="Wingdings" w:hint="default"/>
+      </w:rPr>
+    </w:lvl>
+  </w:abstractNum>
+  <w:abstractNum w:abstractNumId="5" w15:restartNumberingAfterBreak="0">
     <w:nsid w:val="7411730C"/>
     <w:multiLevelType w:val="hybridMultilevel"/>
     <w:tmpl w:val="220EE75A"/>
@@ -1628,7 +1924,7 @@
       </w:pPr>
     </w:lvl>
   </w:abstractNum>
-  <w:abstractNum w:abstractNumId="5" w15:restartNumberingAfterBreak="0">
+  <w:abstractNum w:abstractNumId="6" w15:restartNumberingAfterBreak="0">
     <w:nsid w:val="75702816"/>
     <w:multiLevelType w:val="hybridMultilevel"/>
     <w:tmpl w:val="43CEABBE"/>
@@ -1744,7 +2040,7 @@
       </w:pPr>
     </w:lvl>
   </w:abstractNum>
-  <w:abstractNum w:abstractNumId="6" w15:restartNumberingAfterBreak="0">
+  <w:abstractNum w:abstractNumId="7" w15:restartNumberingAfterBreak="0">
     <w:nsid w:val="7B275709"/>
     <w:multiLevelType w:val="hybridMultilevel"/>
     <w:tmpl w:val="49C43494"/>
@@ -1860,7 +2156,7 @@
       </w:pPr>
     </w:lvl>
   </w:abstractNum>
-  <w:abstractNum w:abstractNumId="7" w15:restartNumberingAfterBreak="0">
+  <w:abstractNum w:abstractNumId="8" w15:restartNumberingAfterBreak="0">
     <w:nsid w:val="7C981A45"/>
     <w:multiLevelType w:val="multilevel"/>
     <w:tmpl w:val="034853E2"/>
@@ -1983,28 +2279,31 @@
     </w:lvl>
   </w:abstractNum>
   <w:num w:numId="1">
-    <w:abstractNumId w:val="5"/>
+    <w:abstractNumId w:val="6"/>
   </w:num>
   <w:num w:numId="2">
     <w:abstractNumId w:val="1"/>
   </w:num>
   <w:num w:numId="3">
-    <w:abstractNumId w:val="7"/>
+    <w:abstractNumId w:val="8"/>
   </w:num>
   <w:num w:numId="4">
     <w:abstractNumId w:val="0"/>
   </w:num>
   <w:num w:numId="5">
-    <w:abstractNumId w:val="4"/>
+    <w:abstractNumId w:val="5"/>
   </w:num>
   <w:num w:numId="6">
-    <w:abstractNumId w:val="6"/>
+    <w:abstractNumId w:val="7"/>
   </w:num>
   <w:num w:numId="7">
     <w:abstractNumId w:val="3"/>
   </w:num>
   <w:num w:numId="8">
     <w:abstractNumId w:val="2"/>
+  </w:num>
+  <w:num w:numId="9">
+    <w:abstractNumId w:val="4"/>
   </w:num>
 </w:numbering>
 </file>
@@ -3423,6 +3722,15 @@
 </file>
 
 <file path=customXml/item1.xml><?xml version="1.0" encoding="utf-8"?>
+<?mso-contentType ?>
+<FormTemplates xmlns="http://schemas.microsoft.com/sharepoint/v3/contenttype/forms">
+  <Display>DocumentLibraryForm</Display>
+  <Edit>DocumentLibraryForm</Edit>
+  <New>DocumentLibraryForm</New>
+</FormTemplates>
+</file>
+
+<file path=customXml/item2.xml><?xml version="1.0" encoding="utf-8"?>
 <ct:contentTypeSchema xmlns:ct="http://schemas.microsoft.com/office/2006/metadata/contentType" xmlns:ma="http://schemas.microsoft.com/office/2006/metadata/properties/metaAttributes" ct:_="" ma:_="" ma:contentTypeName="Asiakirja" ma:contentTypeID="0x01010017418C401CCB2042A3A99A19F43F356D" ma:contentTypeVersion="1" ma:contentTypeDescription="Luo uusi asiakirja." ma:contentTypeScope="" ma:versionID="f4b075d3ca74a5dbaed73e767a156aa0">
   <xsd:schema xmlns:xsd="http://www.w3.org/2001/XMLSchema" xmlns:p="http://schemas.microsoft.com/office/2006/metadata/properties" xmlns:ns1="http://schemas.microsoft.com/sharepoint/v3" targetNamespace="http://schemas.microsoft.com/office/2006/metadata/properties" ma:root="true" ma:fieldsID="4340a008e99365d80b71206bae222996" ns1:_="">
     <xsd:import namespace="http://schemas.microsoft.com/sharepoint/v3"/>
@@ -3488,15 +3796,6 @@
 </ct:contentTypeSchema>
 </file>
 
-<file path=customXml/item2.xml><?xml version="1.0" encoding="utf-8"?>
-<?mso-contentType ?>
-<FormTemplates xmlns="http://schemas.microsoft.com/sharepoint/v3/contenttype/forms">
-  <Display>DocumentLibraryForm</Display>
-  <Edit>DocumentLibraryForm</Edit>
-  <New>DocumentLibraryForm</New>
-</FormTemplates>
-</file>
-
 <file path=customXml/item3.xml><?xml version="1.0" encoding="utf-8"?>
 <p:properties xmlns:p="http://schemas.microsoft.com/office/2006/metadata/properties" xmlns:xsi="http://www.w3.org/2001/XMLSchema-instance" xmlns:pc="http://schemas.microsoft.com/office/infopath/2007/PartnerControls">
   <documentManagement>
@@ -3507,6 +3806,14 @@
 </file>
 
 <file path=customXml/itemProps1.xml><?xml version="1.0" encoding="utf-8"?>
+<ds:datastoreItem xmlns:ds="http://schemas.openxmlformats.org/officeDocument/2006/customXml" ds:itemID="{13FBD2FA-5696-460D-A278-9A302A0F72AE}">
+  <ds:schemaRefs>
+    <ds:schemaRef ds:uri="http://schemas.microsoft.com/sharepoint/v3/contenttype/forms"/>
+  </ds:schemaRefs>
+</ds:datastoreItem>
+</file>
+
+<file path=customXml/itemProps2.xml><?xml version="1.0" encoding="utf-8"?>
 <ds:datastoreItem xmlns:ds="http://schemas.openxmlformats.org/officeDocument/2006/customXml" ds:itemID="{B9A87442-5A7B-46FD-BD28-170CE9B7256F}">
   <ds:schemaRefs>
     <ds:schemaRef ds:uri="http://schemas.microsoft.com/office/2006/metadata/contentType"/>
@@ -3523,14 +3830,6 @@
 </ds:datastoreItem>
 </file>
 
-<file path=customXml/itemProps2.xml><?xml version="1.0" encoding="utf-8"?>
-<ds:datastoreItem xmlns:ds="http://schemas.openxmlformats.org/officeDocument/2006/customXml" ds:itemID="{13FBD2FA-5696-460D-A278-9A302A0F72AE}">
-  <ds:schemaRefs>
-    <ds:schemaRef ds:uri="http://schemas.microsoft.com/sharepoint/v3/contenttype/forms"/>
-  </ds:schemaRefs>
-</ds:datastoreItem>
-</file>
-
 <file path=customXml/itemProps3.xml><?xml version="1.0" encoding="utf-8"?>
 <ds:datastoreItem xmlns:ds="http://schemas.openxmlformats.org/officeDocument/2006/customXml" ds:itemID="{FA8F0064-303C-446D-896E-46EEB9A79DC3}">
   <ds:schemaRefs>

</xml_diff>

<commit_message>
New entry in the learning diary
</commit_message>
<xml_diff>
--- a/documentation/SDS_mobile_learning_diary.docx
+++ b/documentation/SDS_mobile_learning_diary.docx
@@ -829,7 +829,21 @@
         <w:rPr>
           <w:lang w:val="en-US"/>
         </w:rPr>
-        <w:t xml:space="preserve">After playing around couple of hours with animations, selectors, animated-selectors, shapes, lists etc. trying to create an animation for a custom button by using only XML, I stumbled upon a nice thread in Stackoverflow </w:t>
+        <w:t xml:space="preserve">After playing around couple of hours with animations, selectors, animated-selectors, shapes, lists etc. trying to create an animation for a custom button by using only XML, I stumbled upon a nice thread in </w:t>
+      </w:r>
+      <w:proofErr w:type="spellStart"/>
+      <w:r>
+        <w:rPr>
+          <w:lang w:val="en-US"/>
+        </w:rPr>
+        <w:t>Stackoverflow</w:t>
+      </w:r>
+      <w:proofErr w:type="spellEnd"/>
+      <w:r>
+        <w:rPr>
+          <w:lang w:val="en-US"/>
+        </w:rPr>
+        <w:t xml:space="preserve"> </w:t>
       </w:r>
       <w:hyperlink r:id="rId12" w:history="1">
         <w:r>
@@ -876,6 +890,7 @@
         </w:rPr>
         <w:t xml:space="preserve">fairly simply attach a </w:t>
       </w:r>
+      <w:proofErr w:type="spellStart"/>
       <w:r>
         <w:rPr>
           <w:lang w:val="en-US"/>
@@ -886,7 +901,14 @@
         <w:rPr>
           <w:lang w:val="en-US"/>
         </w:rPr>
-        <w:t xml:space="preserve">tateListAnimator to </w:t>
+        <w:t>tateListAnimator</w:t>
+      </w:r>
+      <w:proofErr w:type="spellEnd"/>
+      <w:r>
+        <w:rPr>
+          <w:lang w:val="en-US"/>
+        </w:rPr>
+        <w:t xml:space="preserve"> to </w:t>
       </w:r>
       <w:r>
         <w:rPr>
@@ -1024,6 +1046,36 @@
           <w:lang w:val="en-US"/>
         </w:rPr>
         <w:t>small dataset to display.</w:t>
+      </w:r>
+      <w:r>
+        <w:rPr>
+          <w:lang w:val="en-US"/>
+        </w:rPr>
+        <w:t xml:space="preserve"> Furthermore I only use SVG -vector based image assets as my image assets which can automatically scale to fit a container</w:t>
+      </w:r>
+      <w:r>
+        <w:rPr>
+          <w:lang w:val="en-US"/>
+        </w:rPr>
+        <w:t xml:space="preserve"> while maintaining same quality</w:t>
+      </w:r>
+      <w:r>
+        <w:rPr>
+          <w:lang w:val="en-US"/>
+        </w:rPr>
+        <w:t xml:space="preserve"> (no fear for app crashing or need to scale write own scale-down functions)</w:t>
+      </w:r>
+      <w:r>
+        <w:rPr>
+          <w:lang w:val="en-US"/>
+        </w:rPr>
+        <w:t>.</w:t>
+      </w:r>
+      <w:r>
+        <w:rPr>
+          <w:lang w:val="en-US"/>
+        </w:rPr>
+        <w:t xml:space="preserve"> </w:t>
       </w:r>
     </w:p>
     <w:p>
@@ -1112,6 +1164,60 @@
           <w:lang w:val="en-US"/>
         </w:rPr>
         <w:t>I did not find any solid fix for the problem by Googling it so I tried to downgrade my Gradle -plugin version from 4.1.0 to 4.0.2 which solved the problem.</w:t>
+      </w:r>
+    </w:p>
+    <w:p>
+      <w:pPr>
+        <w:pStyle w:val="BodyText"/>
+        <w:jc w:val="left"/>
+        <w:rPr>
+          <w:lang w:val="en-US"/>
+        </w:rPr>
+      </w:pPr>
+    </w:p>
+    <w:p>
+      <w:pPr>
+        <w:pStyle w:val="BodyText"/>
+        <w:jc w:val="left"/>
+        <w:rPr>
+          <w:lang w:val="en-US"/>
+        </w:rPr>
+      </w:pPr>
+      <w:r>
+        <w:rPr>
+          <w:lang w:val="en-US"/>
+        </w:rPr>
+        <w:t>While working on the module I learned how to use Dialogs by fiddling around with them for a while.</w:t>
+      </w:r>
+      <w:r>
+        <w:rPr>
+          <w:lang w:val="en-US"/>
+        </w:rPr>
+        <w:t xml:space="preserve"> Because it was extremely inefficient to change the Activity </w:t>
+      </w:r>
+      <w:r>
+        <w:rPr>
+          <w:lang w:val="en-US"/>
+        </w:rPr>
+        <w:t>to</w:t>
+      </w:r>
+      <w:r>
+        <w:rPr>
+          <w:lang w:val="en-US"/>
+        </w:rPr>
+        <w:t xml:space="preserve"> display a picture about the clicked </w:t>
+      </w:r>
+      <w:r>
+        <w:rPr>
+          <w:lang w:val="en-US"/>
+        </w:rPr>
+        <w:t>item,</w:t>
+      </w:r>
+      <w:r>
+        <w:rPr>
+          <w:lang w:val="en-US"/>
+        </w:rPr>
+        <w:t xml:space="preserve"> I used a dialog to display the clicked item.</w:t>
       </w:r>
     </w:p>
     <w:p>

</xml_diff>

<commit_message>
Created project base, learning diary update
- Created a new project with an empty activity
- Added proper header to MainActivity
- Updated learning diary with today's work
- Enabled ViewBinding
</commit_message>
<xml_diff>
--- a/documentation/SDS_mobile_learning_diary.docx
+++ b/documentation/SDS_mobile_learning_diary.docx
@@ -829,21 +829,7 @@
         <w:rPr>
           <w:lang w:val="en-US"/>
         </w:rPr>
-        <w:t xml:space="preserve">After playing around couple of hours with animations, selectors, animated-selectors, shapes, lists etc. trying to create an animation for a custom button by using only XML, I stumbled upon a nice thread in </w:t>
-      </w:r>
-      <w:proofErr w:type="spellStart"/>
-      <w:r>
-        <w:rPr>
-          <w:lang w:val="en-US"/>
-        </w:rPr>
-        <w:t>Stackoverflow</w:t>
-      </w:r>
-      <w:proofErr w:type="spellEnd"/>
-      <w:r>
-        <w:rPr>
-          <w:lang w:val="en-US"/>
-        </w:rPr>
-        <w:t xml:space="preserve"> </w:t>
+        <w:t xml:space="preserve">After playing around couple of hours with animations, selectors, animated-selectors, shapes, lists etc. trying to create an animation for a custom button by using only XML, I stumbled upon a nice thread in Stackoverflow </w:t>
       </w:r>
       <w:hyperlink r:id="rId12" w:history="1">
         <w:r>
@@ -890,7 +876,6 @@
         </w:rPr>
         <w:t xml:space="preserve">fairly simply attach a </w:t>
       </w:r>
-      <w:proofErr w:type="spellStart"/>
       <w:r>
         <w:rPr>
           <w:lang w:val="en-US"/>
@@ -901,14 +886,7 @@
         <w:rPr>
           <w:lang w:val="en-US"/>
         </w:rPr>
-        <w:t>tateListAnimator</w:t>
-      </w:r>
-      <w:proofErr w:type="spellEnd"/>
-      <w:r>
-        <w:rPr>
-          <w:lang w:val="en-US"/>
-        </w:rPr>
-        <w:t xml:space="preserve"> to </w:t>
+        <w:t xml:space="preserve">tateListAnimator to </w:t>
       </w:r>
       <w:r>
         <w:rPr>
@@ -1027,7 +1005,19 @@
         <w:rPr>
           <w:lang w:val="en-US"/>
         </w:rPr>
-        <w:t>(ahead-of-time)</w:t>
+        <w:t xml:space="preserve">(ahead-of-time) </w:t>
+      </w:r>
+      <w:r>
+        <w:rPr>
+          <w:lang w:val="en-US"/>
+        </w:rPr>
+        <w:t xml:space="preserve">known </w:t>
+      </w:r>
+      <w:r>
+        <w:rPr>
+          <w:lang w:val="en-US"/>
+        </w:rPr>
+        <w:t>small dataset to display.</w:t>
       </w:r>
       <w:r>
         <w:rPr>
@@ -1039,19 +1029,13 @@
         <w:rPr>
           <w:lang w:val="en-US"/>
         </w:rPr>
-        <w:t xml:space="preserve">known </w:t>
-      </w:r>
-      <w:r>
-        <w:rPr>
-          <w:lang w:val="en-US"/>
-        </w:rPr>
-        <w:t>small dataset to display.</w:t>
-      </w:r>
-      <w:r>
-        <w:rPr>
-          <w:lang w:val="en-US"/>
-        </w:rPr>
-        <w:t xml:space="preserve"> Furthermore I only use SVG -vector based image assets as my image assets which can automatically scale to fit a container</w:t>
+        <w:t>Furthermore,</w:t>
+      </w:r>
+      <w:r>
+        <w:rPr>
+          <w:lang w:val="en-US"/>
+        </w:rPr>
+        <w:t xml:space="preserve"> I only use SVG -vector based image assets as my image assets which can automatically scale to fit a container</w:t>
       </w:r>
       <w:r>
         <w:rPr>
@@ -1063,7 +1047,7 @@
         <w:rPr>
           <w:lang w:val="en-US"/>
         </w:rPr>
-        <w:t xml:space="preserve"> (no fear for app crashing or need to scale write own scale-down functions)</w:t>
+        <w:t xml:space="preserve"> (no fear for app crashing or need to write own scale-down functions)</w:t>
       </w:r>
       <w:r>
         <w:rPr>
@@ -1163,7 +1147,19 @@
         <w:rPr>
           <w:lang w:val="en-US"/>
         </w:rPr>
-        <w:t>I did not find any solid fix for the problem by Googling it so I tried to downgrade my Gradle -plugin version from 4.1.0 to 4.0.2 which solved the problem.</w:t>
+        <w:t>I did not find any solid fix for the problem by Googling it</w:t>
+      </w:r>
+      <w:r>
+        <w:rPr>
+          <w:lang w:val="en-US"/>
+        </w:rPr>
+        <w:t>,</w:t>
+      </w:r>
+      <w:r>
+        <w:rPr>
+          <w:lang w:val="en-US"/>
+        </w:rPr>
+        <w:t xml:space="preserve"> so I tried to downgrade my Gradle -plugin version from 4.1.0 to 4.0.2 which solved the problem.</w:t>
       </w:r>
     </w:p>
     <w:p>
@@ -1222,12 +1218,32 @@
     </w:p>
     <w:p>
       <w:pPr>
+        <w:rPr>
+          <w:lang w:val="en-US"/>
+        </w:rPr>
+      </w:pPr>
+      <w:r>
+        <w:rPr>
+          <w:lang w:val="en-US"/>
+        </w:rPr>
+        <w:br w:type="page"/>
+      </w:r>
+    </w:p>
+    <w:p>
+      <w:pPr>
         <w:pStyle w:val="BodyText"/>
         <w:jc w:val="left"/>
         <w:rPr>
           <w:lang w:val="en-US"/>
         </w:rPr>
       </w:pPr>
+      <w:r>
+        <w:rPr>
+          <w:lang w:val="en-US"/>
+        </w:rPr>
+        <w:lastRenderedPageBreak/>
+        <w:t>14.12.2020</w:t>
+      </w:r>
     </w:p>
     <w:p>
       <w:pPr>
@@ -1237,6 +1253,183 @@
           <w:lang w:val="en-US"/>
         </w:rPr>
       </w:pPr>
+    </w:p>
+    <w:p>
+      <w:pPr>
+        <w:pStyle w:val="BodyText"/>
+        <w:jc w:val="left"/>
+        <w:rPr>
+          <w:lang w:val="en-US"/>
+        </w:rPr>
+      </w:pPr>
+      <w:r>
+        <w:rPr>
+          <w:lang w:val="en-US"/>
+        </w:rPr>
+        <w:t xml:space="preserve">I started working on the course project by first </w:t>
+      </w:r>
+      <w:r>
+        <w:rPr>
+          <w:lang w:val="en-US"/>
+        </w:rPr>
+        <w:t xml:space="preserve">brainstorming ideas. I ended up with choosing a </w:t>
+      </w:r>
+      <w:r>
+        <w:rPr>
+          <w:lang w:val="en-US"/>
+        </w:rPr>
+        <w:t>“</w:t>
+      </w:r>
+      <w:r>
+        <w:rPr>
+          <w:lang w:val="en-US"/>
+        </w:rPr>
+        <w:t xml:space="preserve">coinline </w:t>
+      </w:r>
+      <w:r>
+        <w:rPr>
+          <w:lang w:val="en-US"/>
+        </w:rPr>
+        <w:t>speed test</w:t>
+      </w:r>
+      <w:r>
+        <w:rPr>
+          <w:lang w:val="en-US"/>
+        </w:rPr>
+        <w:t>”</w:t>
+      </w:r>
+      <w:r>
+        <w:rPr>
+          <w:lang w:val="en-US"/>
+        </w:rPr>
+        <w:t xml:space="preserve"> type</w:t>
+      </w:r>
+      <w:r>
+        <w:rPr>
+          <w:lang w:val="en-US"/>
+        </w:rPr>
+        <w:t xml:space="preserve"> </w:t>
+      </w:r>
+      <w:r>
+        <w:rPr>
+          <w:lang w:val="en-US"/>
+        </w:rPr>
+        <w:t>of game which uses SQLite database</w:t>
+      </w:r>
+      <w:r>
+        <w:rPr>
+          <w:lang w:val="en-US"/>
+        </w:rPr>
+        <w:t xml:space="preserve"> (with room)</w:t>
+      </w:r>
+      <w:r>
+        <w:rPr>
+          <w:lang w:val="en-US"/>
+        </w:rPr>
+        <w:t xml:space="preserve"> to store high scores.</w:t>
+      </w:r>
+      <w:r>
+        <w:rPr>
+          <w:lang w:val="en-US"/>
+        </w:rPr>
+        <w:t xml:space="preserve"> I haven’t used Room </w:t>
+      </w:r>
+      <w:r>
+        <w:rPr>
+          <w:lang w:val="en-US"/>
+        </w:rPr>
+        <w:t>before,</w:t>
+      </w:r>
+      <w:r>
+        <w:rPr>
+          <w:lang w:val="en-US"/>
+        </w:rPr>
+        <w:t xml:space="preserve"> so I </w:t>
+      </w:r>
+      <w:r>
+        <w:rPr>
+          <w:lang w:val="en-US"/>
+        </w:rPr>
+        <w:t>read</w:t>
+      </w:r>
+      <w:r>
+        <w:rPr>
+          <w:lang w:val="en-US"/>
+        </w:rPr>
+        <w:t xml:space="preserve"> Android developer’s documentation</w:t>
+      </w:r>
+      <w:r>
+        <w:rPr>
+          <w:lang w:val="en-US"/>
+        </w:rPr>
+        <w:t xml:space="preserve"> about it</w:t>
+      </w:r>
+      <w:r>
+        <w:rPr>
+          <w:lang w:val="en-US"/>
+        </w:rPr>
+        <w:t xml:space="preserve"> </w:t>
+      </w:r>
+      <w:r>
+        <w:rPr>
+          <w:lang w:val="en-US"/>
+        </w:rPr>
+        <w:t>and learned that</w:t>
+      </w:r>
+      <w:r>
+        <w:rPr>
+          <w:lang w:val="en-US"/>
+        </w:rPr>
+        <w:t xml:space="preserve"> it’s basically an abstraction layer for SQLite’s own API</w:t>
+      </w:r>
+      <w:r>
+        <w:rPr>
+          <w:lang w:val="en-US"/>
+        </w:rPr>
+        <w:t xml:space="preserve"> (</w:t>
+      </w:r>
+      <w:hyperlink r:id="rId13" w:history="1">
+        <w:r>
+          <w:rPr>
+            <w:rStyle w:val="Hyperlink"/>
+            <w:lang w:val="en-US"/>
+          </w:rPr>
+          <w:t>https://developer.android.com/training/data-storage/room</w:t>
+        </w:r>
+      </w:hyperlink>
+      <w:r>
+        <w:rPr>
+          <w:lang w:val="en-US"/>
+        </w:rPr>
+        <w:t>)</w:t>
+      </w:r>
+      <w:r>
+        <w:rPr>
+          <w:lang w:val="en-US"/>
+        </w:rPr>
+        <w:t>.</w:t>
+      </w:r>
+      <w:r>
+        <w:rPr>
+          <w:lang w:val="en-US"/>
+        </w:rPr>
+        <w:t xml:space="preserve"> </w:t>
+      </w:r>
+      <w:r>
+        <w:rPr>
+          <w:lang w:val="en-US"/>
+        </w:rPr>
+        <w:t>It takes care a lot of tedious work one would otherwise have to do and is worth adding the dependency.</w:t>
+      </w:r>
+    </w:p>
+    <w:p>
+      <w:pPr>
+        <w:pStyle w:val="BodyText"/>
+        <w:jc w:val="left"/>
+        <w:rPr>
+          <w:lang w:val="en-US"/>
+        </w:rPr>
+      </w:pPr>
       <w:r>
         <w:rPr>
           <w:lang w:val="en-US"/>
@@ -1253,8 +1446,8 @@
       </w:pPr>
     </w:p>
     <w:sectPr>
-      <w:headerReference w:type="default" r:id="rId13"/>
-      <w:footerReference w:type="default" r:id="rId14"/>
+      <w:headerReference w:type="default" r:id="rId14"/>
+      <w:footerReference w:type="default" r:id="rId15"/>
       <w:pgSz w:w="11906" w:h="16838"/>
       <w:pgMar w:top="1701" w:right="1134" w:bottom="1701" w:left="1985" w:header="720" w:footer="720" w:gutter="0"/>
       <w:cols w:space="720"/>
@@ -3828,12 +4021,12 @@
 </file>
 
 <file path=customXml/item1.xml><?xml version="1.0" encoding="utf-8"?>
-<?mso-contentType ?>
-<FormTemplates xmlns="http://schemas.microsoft.com/sharepoint/v3/contenttype/forms">
-  <Display>DocumentLibraryForm</Display>
-  <Edit>DocumentLibraryForm</Edit>
-  <New>DocumentLibraryForm</New>
-</FormTemplates>
+<p:properties xmlns:p="http://schemas.microsoft.com/office/2006/metadata/properties" xmlns:xsi="http://www.w3.org/2001/XMLSchema-instance" xmlns:pc="http://schemas.microsoft.com/office/infopath/2007/PartnerControls">
+  <documentManagement>
+    <PublishingExpirationDate xmlns="http://schemas.microsoft.com/sharepoint/v3" xsi:nil="true"/>
+    <PublishingStartDate xmlns="http://schemas.microsoft.com/sharepoint/v3" xsi:nil="true"/>
+  </documentManagement>
+</p:properties>
 </file>
 
 <file path=customXml/item2.xml><?xml version="1.0" encoding="utf-8"?>
@@ -3903,18 +4096,20 @@
 </file>
 
 <file path=customXml/item3.xml><?xml version="1.0" encoding="utf-8"?>
-<p:properties xmlns:p="http://schemas.microsoft.com/office/2006/metadata/properties" xmlns:xsi="http://www.w3.org/2001/XMLSchema-instance" xmlns:pc="http://schemas.microsoft.com/office/infopath/2007/PartnerControls">
-  <documentManagement>
-    <PublishingExpirationDate xmlns="http://schemas.microsoft.com/sharepoint/v3" xsi:nil="true"/>
-    <PublishingStartDate xmlns="http://schemas.microsoft.com/sharepoint/v3" xsi:nil="true"/>
-  </documentManagement>
-</p:properties>
+<?mso-contentType ?>
+<FormTemplates xmlns="http://schemas.microsoft.com/sharepoint/v3/contenttype/forms">
+  <Display>DocumentLibraryForm</Display>
+  <Edit>DocumentLibraryForm</Edit>
+  <New>DocumentLibraryForm</New>
+</FormTemplates>
 </file>
 
 <file path=customXml/itemProps1.xml><?xml version="1.0" encoding="utf-8"?>
-<ds:datastoreItem xmlns:ds="http://schemas.openxmlformats.org/officeDocument/2006/customXml" ds:itemID="{13FBD2FA-5696-460D-A278-9A302A0F72AE}">
+<ds:datastoreItem xmlns:ds="http://schemas.openxmlformats.org/officeDocument/2006/customXml" ds:itemID="{FA8F0064-303C-446D-896E-46EEB9A79DC3}">
   <ds:schemaRefs>
-    <ds:schemaRef ds:uri="http://schemas.microsoft.com/sharepoint/v3/contenttype/forms"/>
+    <ds:schemaRef ds:uri="http://schemas.microsoft.com/office/2006/metadata/properties"/>
+    <ds:schemaRef ds:uri="http://schemas.microsoft.com/office/infopath/2007/PartnerControls"/>
+    <ds:schemaRef ds:uri="http://schemas.microsoft.com/sharepoint/v3"/>
   </ds:schemaRefs>
 </ds:datastoreItem>
 </file>
@@ -3937,11 +4132,9 @@
 </file>
 
 <file path=customXml/itemProps3.xml><?xml version="1.0" encoding="utf-8"?>
-<ds:datastoreItem xmlns:ds="http://schemas.openxmlformats.org/officeDocument/2006/customXml" ds:itemID="{FA8F0064-303C-446D-896E-46EEB9A79DC3}">
+<ds:datastoreItem xmlns:ds="http://schemas.openxmlformats.org/officeDocument/2006/customXml" ds:itemID="{13FBD2FA-5696-460D-A278-9A302A0F72AE}">
   <ds:schemaRefs>
-    <ds:schemaRef ds:uri="http://schemas.microsoft.com/office/2006/metadata/properties"/>
-    <ds:schemaRef ds:uri="http://schemas.microsoft.com/office/infopath/2007/PartnerControls"/>
-    <ds:schemaRef ds:uri="http://schemas.microsoft.com/sharepoint/v3"/>
+    <ds:schemaRef ds:uri="http://schemas.microsoft.com/sharepoint/v3/contenttype/forms"/>
   </ds:schemaRefs>
 </ds:datastoreItem>
 </file>
</xml_diff>